<commit_message>
Update file names for MT induction
</commit_message>
<xml_diff>
--- a/mu-induction2022/Music Preparation.docx
+++ b/mu-induction2022/Music Preparation.docx
@@ -46,7 +46,7 @@
       <w:r>
         <w:t xml:space="preserve">. This site explains the process, plus one approach (figured bass) to labelling inversions: </w:t>
       </w:r>
-      <w:hyperlink r:id="rId7" w:history="1">
+      <w:hyperlink r:id="rId9" w:history="1">
         <w:r>
           <w:rPr>
             <w:rStyle w:val="Hyperlink"/>
@@ -130,7 +130,7 @@
                     <pic:cNvPicPr/>
                   </pic:nvPicPr>
                   <pic:blipFill>
-                    <a:blip r:embed="rId8"/>
+                    <a:blip r:embed="rId10"/>
                     <a:stretch>
                       <a:fillRect/>
                     </a:stretch>
@@ -241,7 +241,7 @@
                     <pic:cNvPicPr/>
                   </pic:nvPicPr>
                   <pic:blipFill>
-                    <a:blip r:embed="rId9"/>
+                    <a:blip r:embed="rId11"/>
                     <a:stretch>
                       <a:fillRect/>
                     </a:stretch>
@@ -498,17 +498,9 @@
         <w:t>non-harmony</w:t>
       </w:r>
       <w:r>
-        <w:t xml:space="preserve"> </w:t>
-      </w:r>
-      <w:proofErr w:type="gramStart"/>
-      <w:r>
-        <w:t>notes, since</w:t>
-      </w:r>
-      <w:proofErr w:type="gramEnd"/>
-      <w:r>
-        <w:t xml:space="preserve"> they do not fit the harmony. There are different types of non-harmony notes, as explained here: </w:t>
-      </w:r>
-      <w:hyperlink r:id="rId10" w:history="1">
+        <w:t xml:space="preserve"> notes, since they do not fit the harmony. There are different types of non-harmony notes, as explained here: </w:t>
+      </w:r>
+      <w:hyperlink r:id="rId12" w:history="1">
         <w:r>
           <w:rPr>
             <w:rStyle w:val="Hyperlink"/>
@@ -617,7 +609,7 @@
                     <pic:cNvPicPr/>
                   </pic:nvPicPr>
                   <pic:blipFill>
-                    <a:blip r:embed="rId11"/>
+                    <a:blip r:embed="rId13"/>
                     <a:stretch>
                       <a:fillRect/>
                     </a:stretch>
@@ -783,10 +775,7 @@
         <w:spacing w:after="0"/>
       </w:pPr>
       <w:r>
-        <w:t>Very b</w:t>
-      </w:r>
-      <w:r>
-        <w:t>rief research on the background of this composer</w:t>
+        <w:t>When and where the composer lived.</w:t>
       </w:r>
     </w:p>
     <w:p>
@@ -943,71 +932,6 @@
             <w:pPr>
               <w:spacing w:after="0"/>
             </w:pPr>
-            <w:hyperlink r:id="rId12" w:history="1">
-              <w:r>
-                <w:rPr>
-                  <w:rStyle w:val="Hyperlink"/>
-                </w:rPr>
-                <w:t>Link</w:t>
-              </w:r>
-            </w:hyperlink>
-          </w:p>
-        </w:tc>
-        <w:tc>
-          <w:tcPr>
-            <w:tcW w:w="1224" w:type="dxa"/>
-          </w:tcPr>
-          <w:p>
-            <w:pPr>
-              <w:spacing w:after="0"/>
-            </w:pPr>
-            <w:hyperlink r:id="rId13" w:history="1">
-              <w:r>
-                <w:rPr>
-                  <w:rStyle w:val="Hyperlink"/>
-                </w:rPr>
-                <w:t>Link</w:t>
-              </w:r>
-            </w:hyperlink>
-          </w:p>
-        </w:tc>
-      </w:tr>
-      <w:tr>
-        <w:tc>
-          <w:tcPr>
-            <w:tcW w:w="6232" w:type="dxa"/>
-          </w:tcPr>
-          <w:p>
-            <w:pPr>
-              <w:spacing w:after="0"/>
-            </w:pPr>
-            <w:r>
-              <w:t xml:space="preserve">Johann </w:t>
-            </w:r>
-            <w:proofErr w:type="spellStart"/>
-            <w:r>
-              <w:t>Stamitz</w:t>
-            </w:r>
-            <w:proofErr w:type="spellEnd"/>
-            <w:r>
-              <w:t xml:space="preserve">: Symphony in D major, </w:t>
-            </w:r>
-            <w:r>
-              <w:t>Op.</w:t>
-            </w:r>
-            <w:r>
-              <w:t xml:space="preserve"> 3, No. 2</w:t>
-            </w:r>
-          </w:p>
-        </w:tc>
-        <w:tc>
-          <w:tcPr>
-            <w:tcW w:w="1560" w:type="dxa"/>
-          </w:tcPr>
-          <w:p>
-            <w:pPr>
-              <w:spacing w:after="0"/>
-            </w:pPr>
             <w:hyperlink r:id="rId14" w:history="1">
               <w:r>
                 <w:rPr>
@@ -1047,7 +971,13 @@
               <w:spacing w:after="0"/>
             </w:pPr>
             <w:r>
-              <w:t>J.C. Bach: Symphony in D Major, Op. 18 No. 4</w:t>
+              <w:t xml:space="preserve">Johann Stamitz: Symphony in D major, </w:t>
+            </w:r>
+            <w:r>
+              <w:t>Op.</w:t>
+            </w:r>
+            <w:r>
+              <w:t xml:space="preserve"> 3, No. 2</w:t>
             </w:r>
           </w:p>
         </w:tc>
@@ -1088,6 +1018,57 @@
           </w:p>
         </w:tc>
       </w:tr>
+      <w:tr>
+        <w:tc>
+          <w:tcPr>
+            <w:tcW w:w="6232" w:type="dxa"/>
+          </w:tcPr>
+          <w:p>
+            <w:pPr>
+              <w:spacing w:after="0"/>
+            </w:pPr>
+            <w:r>
+              <w:t>J.C. Bach: Symphony in D Major, Op. 18 No. 4</w:t>
+            </w:r>
+          </w:p>
+        </w:tc>
+        <w:tc>
+          <w:tcPr>
+            <w:tcW w:w="1560" w:type="dxa"/>
+          </w:tcPr>
+          <w:p>
+            <w:pPr>
+              <w:spacing w:after="0"/>
+            </w:pPr>
+            <w:hyperlink r:id="rId18" w:history="1">
+              <w:r>
+                <w:rPr>
+                  <w:rStyle w:val="Hyperlink"/>
+                </w:rPr>
+                <w:t>Link</w:t>
+              </w:r>
+            </w:hyperlink>
+          </w:p>
+        </w:tc>
+        <w:tc>
+          <w:tcPr>
+            <w:tcW w:w="1224" w:type="dxa"/>
+          </w:tcPr>
+          <w:p>
+            <w:pPr>
+              <w:spacing w:after="0"/>
+            </w:pPr>
+            <w:hyperlink r:id="rId19" w:history="1">
+              <w:r>
+                <w:rPr>
+                  <w:rStyle w:val="Hyperlink"/>
+                </w:rPr>
+                <w:t>Link</w:t>
+              </w:r>
+            </w:hyperlink>
+          </w:p>
+        </w:tc>
+      </w:tr>
     </w:tbl>
     <w:p>
       <w:pPr>
@@ -1095,12 +1076,12 @@
       </w:pPr>
     </w:p>
     <w:sectPr>
-      <w:headerReference w:type="even" r:id="rId18"/>
-      <w:headerReference w:type="default" r:id="rId19"/>
-      <w:footerReference w:type="even" r:id="rId20"/>
-      <w:footerReference w:type="default" r:id="rId21"/>
-      <w:headerReference w:type="first" r:id="rId22"/>
-      <w:footerReference w:type="first" r:id="rId23"/>
+      <w:headerReference w:type="even" r:id="rId20"/>
+      <w:headerReference w:type="default" r:id="rId21"/>
+      <w:footerReference w:type="even" r:id="rId22"/>
+      <w:footerReference w:type="default" r:id="rId23"/>
+      <w:headerReference w:type="first" r:id="rId24"/>
+      <w:footerReference w:type="first" r:id="rId25"/>
       <w:pgSz w:w="11906" w:h="16838"/>
       <w:pgMar w:top="1440" w:right="1440" w:bottom="947" w:left="1440" w:header="708" w:footer="708" w:gutter="0"/>
       <w:cols w:space="708"/>
@@ -3048,6 +3029,15 @@
 </file>
 
 <file path=customXml/item1.xml><?xml version="1.0" encoding="utf-8"?>
+<?mso-contentType ?>
+<FormTemplates xmlns="http://schemas.microsoft.com/sharepoint/v3/contenttype/forms">
+  <Display>DocumentLibraryForm</Display>
+  <Edit>DocumentLibraryForm</Edit>
+  <New>DocumentLibraryForm</New>
+</FormTemplates>
+</file>
+
+<file path=customXml/item2.xml><?xml version="1.0" encoding="utf-8"?>
 <ct:contentTypeSchema xmlns:ct="http://schemas.microsoft.com/office/2006/metadata/contentType" xmlns:ma="http://schemas.microsoft.com/office/2006/metadata/properties/metaAttributes" ct:_="" ma:_="" ma:contentTypeName="Document" ma:contentTypeID="0x0101000D9AACC1D44B1847888EC326C23D6354" ma:contentTypeVersion="16" ma:contentTypeDescription="Create a new document." ma:contentTypeScope="" ma:versionID="7aeeee970d2cda3332241771c7fc8a1f">
   <xsd:schema xmlns:xsd="http://www.w3.org/2001/XMLSchema" xmlns:xs="http://www.w3.org/2001/XMLSchema" xmlns:p="http://schemas.microsoft.com/office/2006/metadata/properties" xmlns:ns2="34b0bf10-94c8-41b9-9d75-f01dd5e60524" xmlns:ns3="0e117ee8-0396-4d46-a379-f08dd852438e" targetNamespace="http://schemas.microsoft.com/office/2006/metadata/properties" ma:root="true" ma:fieldsID="87b1a318102b8250857abd21a440881f" ns2:_="" ns3:_="">
     <xsd:import namespace="34b0bf10-94c8-41b9-9d75-f01dd5e60524"/>
@@ -3290,19 +3280,29 @@
 </ct:contentTypeSchema>
 </file>
 
-<file path=customXml/item2.xml><?xml version="1.0" encoding="utf-8"?>
-<?mso-contentType ?>
-<FormTemplates xmlns="http://schemas.microsoft.com/sharepoint/v3/contenttype/forms">
-  <Display>DocumentLibraryForm</Display>
-  <Edit>DocumentLibraryForm</Edit>
-  <New>DocumentLibraryForm</New>
-</FormTemplates>
-</file>
-
 <file path=customXml/itemProps1.xml><?xml version="1.0" encoding="utf-8"?>
-<ds:datastoreItem xmlns:ds="http://schemas.openxmlformats.org/officeDocument/2006/customXml" ds:itemID="{6A419312-E3EF-4C2B-A2AD-E447483921E2}"/>
+<ds:datastoreItem xmlns:ds="http://schemas.openxmlformats.org/officeDocument/2006/customXml" ds:itemID="{BABC0C6F-96AB-4BBB-93E8-3AEB65019B6C}">
+  <ds:schemaRefs>
+    <ds:schemaRef ds:uri="http://schemas.microsoft.com/sharepoint/v3/contenttype/forms"/>
+  </ds:schemaRefs>
+</ds:datastoreItem>
 </file>
 
 <file path=customXml/itemProps2.xml><?xml version="1.0" encoding="utf-8"?>
-<ds:datastoreItem xmlns:ds="http://schemas.openxmlformats.org/officeDocument/2006/customXml" ds:itemID="{BABC0C6F-96AB-4BBB-93E8-3AEB65019B6C}"/>
+<ds:datastoreItem xmlns:ds="http://schemas.openxmlformats.org/officeDocument/2006/customXml" ds:itemID="{6A419312-E3EF-4C2B-A2AD-E447483921E2}">
+  <ds:schemaRefs>
+    <ds:schemaRef ds:uri="http://schemas.microsoft.com/office/2006/metadata/contentType"/>
+    <ds:schemaRef ds:uri="http://schemas.microsoft.com/office/2006/metadata/properties/metaAttributes"/>
+    <ds:schemaRef ds:uri="http://www.w3.org/2001/XMLSchema"/>
+    <ds:schemaRef ds:uri="http://schemas.microsoft.com/office/2006/metadata/properties"/>
+    <ds:schemaRef ds:uri="34b0bf10-94c8-41b9-9d75-f01dd5e60524"/>
+    <ds:schemaRef ds:uri="0e117ee8-0396-4d46-a379-f08dd852438e"/>
+    <ds:schemaRef ds:uri="http://schemas.microsoft.com/office/2006/documentManagement/types"/>
+    <ds:schemaRef ds:uri="http://schemas.microsoft.com/office/infopath/2007/PartnerControls"/>
+    <ds:schemaRef ds:uri="http://schemas.openxmlformats.org/package/2006/metadata/core-properties"/>
+    <ds:schemaRef ds:uri="http://purl.org/dc/elements/1.1/"/>
+    <ds:schemaRef ds:uri="http://purl.org/dc/terms/"/>
+    <ds:schemaRef ds:uri="http://schemas.microsoft.com/internal/obd"/>
+  </ds:schemaRefs>
+</ds:datastoreItem>
 </file>
</xml_diff>